<commit_message>
finish bab 4 4b k4
</commit_message>
<xml_diff>
--- a/aktualisasi/k4.docx
+++ b/aktualisasi/k4.docx
@@ -97,7 +97,7 @@
                 <w:szCs w:val="24"/>
                 <w:lang w:val="sv-SE"/>
               </w:rPr>
-              <w:t>Melakukan simulasi kegiatan optimalisasi berdasarkan alur yang sudah dirancang</w:t>
+              <w:t>Melakukan simulasi kegiatan berdasarkan alur yang sudah dirancang</w:t>
             </w:r>
           </w:p>
         </w:tc>
@@ -1112,15 +1112,6 @@
                 <w:lang w:val="sv-SE"/>
               </w:rPr>
             </w:pPr>
-            <w:r>
-              <w:rPr>
-                <w:rFonts w:ascii="Arial" w:hAnsi="Arial" w:cs="Arial"/>
-                <w:sz w:val="24"/>
-                <w:szCs w:val="24"/>
-                <w:lang w:val="sv-SE"/>
-              </w:rPr>
-              <w:t>(foto, dokumen, notulensi, catatan/tulisan tangan)</w:t>
-            </w:r>
           </w:p>
         </w:tc>
         <w:tc>
@@ -1139,6 +1130,24 @@
                 <w:lang w:val="sv-SE"/>
               </w:rPr>
             </w:pPr>
+            <w:r>
+              <w:rPr>
+                <w:rFonts w:ascii="Arial" w:hAnsi="Arial" w:cs="Arial"/>
+                <w:sz w:val="24"/>
+                <w:szCs w:val="24"/>
+                <w:lang w:val="sv-SE"/>
+              </w:rPr>
+              <w:t>Ngobrol sama bang pur sam</w:t>
+            </w:r>
+            <w:r>
+              <w:rPr>
+                <w:rFonts w:ascii="Arial" w:hAnsi="Arial" w:cs="Arial"/>
+                <w:sz w:val="24"/>
+                <w:szCs w:val="24"/>
+                <w:lang w:val="sv-SE"/>
+              </w:rPr>
+              <w:t>bil nunjukkin kertas flowchart</w:t>
+            </w:r>
           </w:p>
         </w:tc>
       </w:tr>
@@ -1177,6 +1186,42 @@
                 <w:lang w:val="sv-SE"/>
               </w:rPr>
             </w:pPr>
+            <w:r>
+              <w:rPr>
+                <w:rFonts w:ascii="Arial" w:hAnsi="Arial" w:cs="Arial"/>
+                <w:sz w:val="24"/>
+                <w:szCs w:val="24"/>
+                <w:lang w:val="sv-SE"/>
+              </w:rPr>
+              <w:t xml:space="preserve">Ngobrol sama bang </w:t>
+            </w:r>
+            <w:r>
+              <w:rPr>
+                <w:rFonts w:ascii="Arial" w:hAnsi="Arial" w:cs="Arial"/>
+                <w:sz w:val="24"/>
+                <w:szCs w:val="24"/>
+                <w:lang w:val="sv-SE"/>
+              </w:rPr>
+              <w:t xml:space="preserve">dian </w:t>
+            </w:r>
+            <w:r>
+              <w:rPr>
+                <w:rFonts w:ascii="Arial" w:hAnsi="Arial" w:cs="Arial"/>
+                <w:sz w:val="24"/>
+                <w:szCs w:val="24"/>
+                <w:lang w:val="sv-SE"/>
+              </w:rPr>
+              <w:t>sam</w:t>
+            </w:r>
+            <w:r>
+              <w:rPr>
+                <w:rFonts w:ascii="Arial" w:hAnsi="Arial" w:cs="Arial"/>
+                <w:sz w:val="24"/>
+                <w:szCs w:val="24"/>
+                <w:lang w:val="sv-SE"/>
+              </w:rPr>
+              <w:t>bil nunjukkin kertas flowchart</w:t>
+            </w:r>
           </w:p>
         </w:tc>
       </w:tr>
@@ -1215,6 +1260,42 @@
                 <w:lang w:val="sv-SE"/>
               </w:rPr>
             </w:pPr>
+            <w:r>
+              <w:rPr>
+                <w:rFonts w:ascii="Arial" w:hAnsi="Arial" w:cs="Arial"/>
+                <w:sz w:val="24"/>
+                <w:szCs w:val="24"/>
+                <w:lang w:val="sv-SE"/>
+              </w:rPr>
+              <w:t xml:space="preserve">Ngobrol sama bang </w:t>
+            </w:r>
+            <w:r>
+              <w:rPr>
+                <w:rFonts w:ascii="Arial" w:hAnsi="Arial" w:cs="Arial"/>
+                <w:sz w:val="24"/>
+                <w:szCs w:val="24"/>
+                <w:lang w:val="sv-SE"/>
+              </w:rPr>
+              <w:t xml:space="preserve">hanif </w:t>
+            </w:r>
+            <w:r>
+              <w:rPr>
+                <w:rFonts w:ascii="Arial" w:hAnsi="Arial" w:cs="Arial"/>
+                <w:sz w:val="24"/>
+                <w:szCs w:val="24"/>
+                <w:lang w:val="sv-SE"/>
+              </w:rPr>
+              <w:t>sam</w:t>
+            </w:r>
+            <w:r>
+              <w:rPr>
+                <w:rFonts w:ascii="Arial" w:hAnsi="Arial" w:cs="Arial"/>
+                <w:sz w:val="24"/>
+                <w:szCs w:val="24"/>
+                <w:lang w:val="sv-SE"/>
+              </w:rPr>
+              <w:t>bil nunjukkin kertas flowchart</w:t>
+            </w:r>
           </w:p>
         </w:tc>
       </w:tr>
@@ -1474,13 +1555,6 @@
                 <w:szCs w:val="24"/>
               </w:rPr>
               <w:br/>
-            </w:r>
-            <w:r>
-              <w:rPr>
-                <w:rFonts w:ascii="Arial" w:hAnsi="Arial" w:cs="Arial"/>
-                <w:sz w:val="24"/>
-                <w:szCs w:val="24"/>
-              </w:rPr>
               <w:t>Pelaksanaan simulasi sesuai rancangan menunjukkan komitmen pada rencana yang telah disepakati, memastikan setiap tahapan dapat ditelusuri dan dipertanggungjawabkan hasilnya.</w:t>
             </w:r>
           </w:p>
@@ -1838,31 +1912,7 @@
                 <w:sz w:val="24"/>
                 <w:szCs w:val="24"/>
               </w:rPr>
-              <w:t xml:space="preserve">Output yang dihasilkan dari tahapan kegiatan ini adalah </w:t>
-            </w:r>
-            <w:r>
-              <w:rPr>
-                <w:rFonts w:ascii="Arial" w:hAnsi="Arial" w:cs="Arial"/>
-                <w:sz w:val="24"/>
-                <w:szCs w:val="24"/>
-              </w:rPr>
-              <w:t xml:space="preserve">catatan </w:t>
-            </w:r>
-            <w:r>
-              <w:rPr>
-                <w:rFonts w:ascii="Arial" w:hAnsi="Arial" w:cs="Arial"/>
-                <w:sz w:val="24"/>
-                <w:szCs w:val="24"/>
-              </w:rPr>
-              <w:t>hasil simulasi seluruh proses pelaksanaan</w:t>
-            </w:r>
-            <w:r>
-              <w:rPr>
-                <w:rFonts w:ascii="Arial" w:hAnsi="Arial" w:cs="Arial"/>
-                <w:sz w:val="24"/>
-                <w:szCs w:val="24"/>
-              </w:rPr>
-              <w:t xml:space="preserve"> serta adanya </w:t>
+              <w:t xml:space="preserve">Output yang dihasilkan dari tahapan kegiatan ini adalah catatan hasil simulasi seluruh proses pelaksanaan serta adanya </w:t>
             </w:r>
             <w:r>
               <w:rPr>
@@ -2130,13 +2180,20 @@
               <w:jc w:val="both"/>
               <w:rPr>
                 <w:rFonts w:ascii="Arial" w:hAnsi="Arial" w:cs="Arial"/>
-                <w:b/>
-                <w:bCs/>
-                <w:sz w:val="24"/>
-                <w:szCs w:val="24"/>
-                <w:lang w:val="sv-SE"/>
-              </w:rPr>
-            </w:pPr>
+                <w:sz w:val="24"/>
+                <w:szCs w:val="24"/>
+                <w:lang w:val="sv-SE"/>
+              </w:rPr>
+            </w:pPr>
+            <w:r>
+              <w:rPr>
+                <w:rFonts w:ascii="Arial" w:hAnsi="Arial" w:cs="Arial"/>
+                <w:sz w:val="24"/>
+                <w:szCs w:val="24"/>
+                <w:lang w:val="sv-SE"/>
+              </w:rPr>
+              <w:t>Foto lagi seleksi surat</w:t>
+            </w:r>
           </w:p>
         </w:tc>
       </w:tr>
@@ -2172,13 +2229,20 @@
               <w:jc w:val="both"/>
               <w:rPr>
                 <w:rFonts w:ascii="Arial" w:hAnsi="Arial" w:cs="Arial"/>
-                <w:b/>
-                <w:bCs/>
-                <w:sz w:val="24"/>
-                <w:szCs w:val="24"/>
-                <w:lang w:val="sv-SE"/>
-              </w:rPr>
-            </w:pPr>
+                <w:sz w:val="24"/>
+                <w:szCs w:val="24"/>
+                <w:lang w:val="sv-SE"/>
+              </w:rPr>
+            </w:pPr>
+            <w:r>
+              <w:rPr>
+                <w:rFonts w:ascii="Arial" w:hAnsi="Arial" w:cs="Arial"/>
+                <w:sz w:val="24"/>
+                <w:szCs w:val="24"/>
+                <w:lang w:val="sv-SE"/>
+              </w:rPr>
+              <w:t>Foto lagi nyatet surat</w:t>
+            </w:r>
           </w:p>
         </w:tc>
       </w:tr>
@@ -2214,13 +2278,20 @@
               <w:jc w:val="both"/>
               <w:rPr>
                 <w:rFonts w:ascii="Arial" w:hAnsi="Arial" w:cs="Arial"/>
-                <w:b/>
-                <w:bCs/>
-                <w:sz w:val="24"/>
-                <w:szCs w:val="24"/>
-                <w:lang w:val="sv-SE"/>
-              </w:rPr>
-            </w:pPr>
+                <w:sz w:val="24"/>
+                <w:szCs w:val="24"/>
+                <w:lang w:val="sv-SE"/>
+              </w:rPr>
+            </w:pPr>
+            <w:r>
+              <w:rPr>
+                <w:rFonts w:ascii="Arial" w:hAnsi="Arial" w:cs="Arial"/>
+                <w:sz w:val="24"/>
+                <w:szCs w:val="24"/>
+                <w:lang w:val="sv-SE"/>
+              </w:rPr>
+              <w:t>Foto lagi scan surat</w:t>
+            </w:r>
           </w:p>
         </w:tc>
       </w:tr>
@@ -2261,7 +2332,23 @@
                 <w:sz w:val="24"/>
                 <w:szCs w:val="24"/>
               </w:rPr>
-              <w:t>Melakukan evaluasi hasil simulasi dan menyusun rekomendasi perbaikan</w:t>
+              <w:t>Melakukan</w:t>
+            </w:r>
+            <w:r>
+              <w:rPr>
+                <w:rFonts w:ascii="Arial" w:hAnsi="Arial" w:cs="Arial"/>
+                <w:sz w:val="24"/>
+                <w:szCs w:val="24"/>
+              </w:rPr>
+              <w:t xml:space="preserve"> reviu terhadap kegiatan</w:t>
+            </w:r>
+            <w:r>
+              <w:rPr>
+                <w:rFonts w:ascii="Arial" w:hAnsi="Arial" w:cs="Arial"/>
+                <w:sz w:val="24"/>
+                <w:szCs w:val="24"/>
+              </w:rPr>
+              <w:t xml:space="preserve"> simulasi</w:t>
             </w:r>
           </w:p>
         </w:tc>
@@ -2427,25 +2514,78 @@
               <w:spacing w:after="0" w:line="360" w:lineRule="auto"/>
               <w:rPr>
                 <w:rFonts w:ascii="Arial" w:hAnsi="Arial" w:cs="Arial"/>
-                <w:sz w:val="24"/>
-                <w:szCs w:val="24"/>
-              </w:rPr>
-            </w:pPr>
-            <w:r>
-              <w:rPr>
-                <w:rFonts w:ascii="Arial" w:hAnsi="Arial" w:cs="Arial"/>
-                <w:b/>
-                <w:bCs/>
-                <w:sz w:val="24"/>
-                <w:szCs w:val="24"/>
+                <w:b/>
+                <w:bCs/>
+                <w:sz w:val="24"/>
+                <w:szCs w:val="24"/>
+                <w:lang w:val="sv-SE"/>
+              </w:rPr>
+            </w:pPr>
+            <w:r>
+              <w:rPr>
+                <w:rFonts w:ascii="Arial" w:hAnsi="Arial" w:cs="Arial"/>
+                <w:b/>
+                <w:bCs/>
+                <w:sz w:val="24"/>
+                <w:szCs w:val="24"/>
+                <w:lang w:val="sv-SE"/>
               </w:rPr>
               <w:t>Akuntabel</w:t>
             </w:r>
-            <w:r>
-              <w:rPr>
-                <w:rFonts w:ascii="Arial" w:hAnsi="Arial" w:cs="Arial"/>
-                <w:sz w:val="24"/>
-                <w:szCs w:val="24"/>
+          </w:p>
+          <w:p>
+            <w:pPr>
+              <w:spacing w:after="0" w:line="360" w:lineRule="auto"/>
+              <w:rPr>
+                <w:rFonts w:ascii="Arial" w:hAnsi="Arial" w:cs="Arial"/>
+                <w:sz w:val="24"/>
+                <w:szCs w:val="24"/>
+              </w:rPr>
+            </w:pPr>
+            <w:r>
+              <w:rPr>
+                <w:rFonts w:ascii="Arial" w:hAnsi="Arial" w:cs="Arial"/>
+                <w:sz w:val="24"/>
+                <w:szCs w:val="24"/>
+              </w:rPr>
+              <w:t>M</w:t>
+            </w:r>
+            <w:r>
+              <w:rPr>
+                <w:rFonts w:ascii="Arial" w:hAnsi="Arial" w:cs="Arial"/>
+                <w:sz w:val="24"/>
+                <w:szCs w:val="24"/>
+              </w:rPr>
+              <w:t>emastikan bahwa setiap tahapan dan hasilnya dapat dievaluasi.</w:t>
+            </w:r>
+          </w:p>
+          <w:p>
+            <w:pPr>
+              <w:spacing w:after="0" w:line="360" w:lineRule="auto"/>
+              <w:rPr>
+                <w:rFonts w:ascii="Arial" w:hAnsi="Arial" w:cs="Arial"/>
+                <w:sz w:val="24"/>
+                <w:szCs w:val="24"/>
+                <w:lang w:val="sv-SE"/>
+              </w:rPr>
+            </w:pPr>
+            <w:r>
+              <w:rPr>
+                <w:rFonts w:ascii="Arial" w:hAnsi="Arial" w:cs="Arial"/>
+                <w:b/>
+                <w:bCs/>
+                <w:sz w:val="24"/>
+                <w:szCs w:val="24"/>
+                <w:lang w:val="sv-SE"/>
+              </w:rPr>
+              <w:t>Kompeten</w:t>
+            </w:r>
+            <w:r>
+              <w:rPr>
+                <w:rFonts w:ascii="Arial" w:hAnsi="Arial" w:cs="Arial"/>
+                <w:sz w:val="24"/>
+                <w:szCs w:val="24"/>
+                <w:lang w:val="sv-SE"/>
               </w:rPr>
               <w:br/>
             </w:r>
@@ -2455,29 +2595,61 @@
                 <w:sz w:val="24"/>
                 <w:szCs w:val="24"/>
               </w:rPr>
-              <w:t>Evaluasi hasil simulasi dilakukan secara objektif. Penyusunan rekomendasi perbaikan menunjukkan komitmen untuk memperbaiki kekurangan.</w:t>
-            </w:r>
-          </w:p>
-          <w:p>
-            <w:pPr>
-              <w:spacing w:after="0" w:line="360" w:lineRule="auto"/>
-              <w:rPr>
-                <w:rFonts w:ascii="Arial" w:hAnsi="Arial" w:cs="Arial"/>
-                <w:sz w:val="24"/>
-                <w:szCs w:val="24"/>
-                <w:lang w:val="sv-SE"/>
-              </w:rPr>
-            </w:pPr>
-            <w:r>
-              <w:rPr>
-                <w:rFonts w:ascii="Arial" w:hAnsi="Arial" w:cs="Arial"/>
-                <w:b/>
-                <w:bCs/>
-                <w:sz w:val="24"/>
-                <w:szCs w:val="24"/>
-                <w:lang w:val="sv-SE"/>
-              </w:rPr>
-              <w:t>Kompeten</w:t>
+              <w:t xml:space="preserve">Kemampuan menganalisis </w:t>
+            </w:r>
+            <w:r>
+              <w:rPr>
+                <w:rFonts w:ascii="Arial" w:hAnsi="Arial" w:cs="Arial"/>
+                <w:sz w:val="24"/>
+                <w:szCs w:val="24"/>
+              </w:rPr>
+              <w:t xml:space="preserve">hasi </w:t>
+            </w:r>
+            <w:r>
+              <w:rPr>
+                <w:rFonts w:ascii="Arial" w:hAnsi="Arial" w:cs="Arial"/>
+                <w:sz w:val="24"/>
+                <w:szCs w:val="24"/>
+              </w:rPr>
+              <w:t xml:space="preserve">simulasi mencerminkan penguasaan </w:t>
+            </w:r>
+            <w:r>
+              <w:rPr>
+                <w:rFonts w:ascii="Arial" w:hAnsi="Arial" w:cs="Arial"/>
+                <w:sz w:val="24"/>
+                <w:szCs w:val="24"/>
+              </w:rPr>
+              <w:t>perancangan</w:t>
+            </w:r>
+            <w:r>
+              <w:rPr>
+                <w:rFonts w:ascii="Arial" w:hAnsi="Arial" w:cs="Arial"/>
+                <w:sz w:val="24"/>
+                <w:szCs w:val="24"/>
+              </w:rPr>
+              <w:t>.</w:t>
+            </w:r>
+          </w:p>
+          <w:p>
+            <w:pPr>
+              <w:spacing w:after="0" w:line="360" w:lineRule="auto"/>
+              <w:rPr>
+                <w:rFonts w:ascii="Arial" w:hAnsi="Arial" w:cs="Arial"/>
+                <w:sz w:val="24"/>
+                <w:szCs w:val="24"/>
+                <w:lang w:val="sv-SE"/>
+              </w:rPr>
+            </w:pPr>
+            <w:r>
+              <w:rPr>
+                <w:rFonts w:ascii="Arial" w:hAnsi="Arial" w:cs="Arial"/>
+                <w:b/>
+                <w:bCs/>
+                <w:sz w:val="24"/>
+                <w:szCs w:val="24"/>
+                <w:lang w:val="sv-SE"/>
+              </w:rPr>
+              <w:t>Adaptif</w:t>
             </w:r>
             <w:r>
               <w:rPr>
@@ -2494,29 +2666,37 @@
                 <w:sz w:val="24"/>
                 <w:szCs w:val="24"/>
               </w:rPr>
-              <w:t>Kemampuan menyusun rekomendasi yang relevan mencerminkan penguasaan materi.</w:t>
-            </w:r>
-          </w:p>
-          <w:p>
-            <w:pPr>
-              <w:spacing w:after="0" w:line="360" w:lineRule="auto"/>
-              <w:rPr>
-                <w:rFonts w:ascii="Arial" w:hAnsi="Arial" w:cs="Arial"/>
-                <w:sz w:val="24"/>
-                <w:szCs w:val="24"/>
-                <w:lang w:val="sv-SE"/>
-              </w:rPr>
-            </w:pPr>
-            <w:r>
-              <w:rPr>
-                <w:rFonts w:ascii="Arial" w:hAnsi="Arial" w:cs="Arial"/>
-                <w:b/>
-                <w:bCs/>
-                <w:sz w:val="24"/>
-                <w:szCs w:val="24"/>
-                <w:lang w:val="sv-SE"/>
-              </w:rPr>
-              <w:t>Adaptif</w:t>
+              <w:t>M</w:t>
+            </w:r>
+            <w:r>
+              <w:rPr>
+                <w:rFonts w:ascii="Arial" w:hAnsi="Arial" w:cs="Arial"/>
+                <w:sz w:val="24"/>
+                <w:szCs w:val="24"/>
+              </w:rPr>
+              <w:t>emungkinkan identifikasi untuk menyesuaikan strategi dengan dinamika lapangan.</w:t>
+            </w:r>
+          </w:p>
+          <w:p>
+            <w:pPr>
+              <w:spacing w:after="0" w:line="360" w:lineRule="auto"/>
+              <w:rPr>
+                <w:rFonts w:ascii="Arial" w:hAnsi="Arial" w:cs="Arial"/>
+                <w:sz w:val="24"/>
+                <w:szCs w:val="24"/>
+                <w:lang w:val="sv-SE"/>
+              </w:rPr>
+            </w:pPr>
+            <w:r>
+              <w:rPr>
+                <w:rFonts w:ascii="Arial" w:hAnsi="Arial" w:cs="Arial"/>
+                <w:b/>
+                <w:bCs/>
+                <w:sz w:val="24"/>
+                <w:szCs w:val="24"/>
+                <w:lang w:val="sv-SE"/>
+              </w:rPr>
+              <w:t>Manajemen ASN</w:t>
             </w:r>
             <w:r>
               <w:rPr>
@@ -2533,37 +2713,45 @@
                 <w:sz w:val="24"/>
                 <w:szCs w:val="24"/>
               </w:rPr>
-              <w:t xml:space="preserve">Rekomendasi perbaikan yang disusun menunjukkan kemampuan menyesuaikan </w:t>
-            </w:r>
-            <w:r>
-              <w:rPr>
-                <w:rFonts w:ascii="Arial" w:hAnsi="Arial" w:cs="Arial"/>
-                <w:sz w:val="24"/>
-                <w:szCs w:val="24"/>
-              </w:rPr>
-              <w:t>diri.</w:t>
-            </w:r>
-          </w:p>
-          <w:p>
-            <w:pPr>
-              <w:spacing w:after="0" w:line="360" w:lineRule="auto"/>
-              <w:rPr>
-                <w:rFonts w:ascii="Arial" w:hAnsi="Arial" w:cs="Arial"/>
-                <w:sz w:val="24"/>
-                <w:szCs w:val="24"/>
-                <w:lang w:val="sv-SE"/>
-              </w:rPr>
-            </w:pPr>
-            <w:r>
-              <w:rPr>
-                <w:rFonts w:ascii="Arial" w:hAnsi="Arial" w:cs="Arial"/>
-                <w:b/>
-                <w:bCs/>
-                <w:sz w:val="24"/>
-                <w:szCs w:val="24"/>
-                <w:lang w:val="sv-SE"/>
-              </w:rPr>
-              <w:t>Manajemen ASN</w:t>
+              <w:t xml:space="preserve">Hasil reviu menjadi dasar untuk penyempurnaan </w:t>
+            </w:r>
+            <w:r>
+              <w:rPr>
+                <w:rFonts w:ascii="Arial" w:hAnsi="Arial" w:cs="Arial"/>
+                <w:sz w:val="24"/>
+                <w:szCs w:val="24"/>
+              </w:rPr>
+              <w:t>di masa yang akan datang</w:t>
+            </w:r>
+            <w:r>
+              <w:rPr>
+                <w:rFonts w:ascii="Arial" w:hAnsi="Arial" w:cs="Arial"/>
+                <w:sz w:val="24"/>
+                <w:szCs w:val="24"/>
+              </w:rPr>
+              <w:t>.</w:t>
+            </w:r>
+          </w:p>
+          <w:p>
+            <w:pPr>
+              <w:spacing w:after="0" w:line="360" w:lineRule="auto"/>
+              <w:rPr>
+                <w:rFonts w:ascii="Arial" w:hAnsi="Arial" w:cs="Arial"/>
+                <w:sz w:val="24"/>
+                <w:szCs w:val="24"/>
+                <w:lang w:val="sv-SE"/>
+              </w:rPr>
+            </w:pPr>
+            <w:r>
+              <w:rPr>
+                <w:rFonts w:ascii="Arial" w:hAnsi="Arial" w:cs="Arial"/>
+                <w:b/>
+                <w:bCs/>
+                <w:sz w:val="24"/>
+                <w:szCs w:val="24"/>
+                <w:lang w:val="sv-SE"/>
+              </w:rPr>
+              <w:t>Smart ASN</w:t>
             </w:r>
             <w:r>
               <w:rPr>
@@ -2580,100 +2768,23 @@
                 <w:sz w:val="24"/>
                 <w:szCs w:val="24"/>
               </w:rPr>
-              <w:t>Rekomendasi perbaikan menjadi dasar untuk peningkatan</w:t>
-            </w:r>
-            <w:r>
-              <w:rPr>
-                <w:rFonts w:ascii="Arial" w:hAnsi="Arial" w:cs="Arial"/>
-                <w:sz w:val="24"/>
-                <w:szCs w:val="24"/>
-              </w:rPr>
-              <w:t xml:space="preserve"> </w:t>
-            </w:r>
-            <w:r>
-              <w:rPr>
-                <w:rFonts w:ascii="Arial" w:hAnsi="Arial" w:cs="Arial"/>
-                <w:sz w:val="24"/>
-                <w:szCs w:val="24"/>
-              </w:rPr>
-              <w:t xml:space="preserve">dan penyempurnaan </w:t>
-            </w:r>
-            <w:r>
-              <w:rPr>
-                <w:rFonts w:ascii="Arial" w:hAnsi="Arial" w:cs="Arial"/>
-                <w:sz w:val="24"/>
-                <w:szCs w:val="24"/>
-              </w:rPr>
-              <w:t>ke depan</w:t>
-            </w:r>
-            <w:r>
-              <w:rPr>
-                <w:rFonts w:ascii="Arial" w:hAnsi="Arial" w:cs="Arial"/>
-                <w:sz w:val="24"/>
-                <w:szCs w:val="24"/>
-              </w:rPr>
-              <w:t>.</w:t>
-            </w:r>
-          </w:p>
-          <w:p>
-            <w:pPr>
-              <w:spacing w:after="0" w:line="360" w:lineRule="auto"/>
-              <w:rPr>
-                <w:rFonts w:ascii="Arial" w:hAnsi="Arial" w:cs="Arial"/>
-                <w:sz w:val="24"/>
-                <w:szCs w:val="24"/>
-                <w:lang w:val="sv-SE"/>
-              </w:rPr>
-            </w:pPr>
-            <w:r>
-              <w:rPr>
-                <w:rFonts w:ascii="Arial" w:hAnsi="Arial" w:cs="Arial"/>
-                <w:b/>
-                <w:bCs/>
-                <w:sz w:val="24"/>
-                <w:szCs w:val="24"/>
-                <w:lang w:val="sv-SE"/>
-              </w:rPr>
-              <w:t xml:space="preserve">Smart </w:t>
-            </w:r>
-            <w:r>
-              <w:rPr>
-                <w:rFonts w:ascii="Arial" w:hAnsi="Arial" w:cs="Arial"/>
-                <w:b/>
-                <w:bCs/>
-                <w:sz w:val="24"/>
-                <w:szCs w:val="24"/>
-                <w:lang w:val="sv-SE"/>
-              </w:rPr>
-              <w:t>A</w:t>
-            </w:r>
-            <w:r>
-              <w:rPr>
-                <w:rFonts w:ascii="Arial" w:hAnsi="Arial" w:cs="Arial"/>
-                <w:b/>
-                <w:bCs/>
-                <w:sz w:val="24"/>
-                <w:szCs w:val="24"/>
-                <w:lang w:val="sv-SE"/>
-              </w:rPr>
-              <w:t>SN</w:t>
-            </w:r>
-            <w:r>
-              <w:rPr>
-                <w:rFonts w:ascii="Arial" w:hAnsi="Arial" w:cs="Arial"/>
-                <w:sz w:val="24"/>
-                <w:szCs w:val="24"/>
-                <w:lang w:val="sv-SE"/>
-              </w:rPr>
-              <w:br/>
-            </w:r>
-            <w:r>
-              <w:rPr>
-                <w:rFonts w:ascii="Arial" w:hAnsi="Arial" w:cs="Arial"/>
-                <w:sz w:val="24"/>
-                <w:szCs w:val="24"/>
-              </w:rPr>
-              <w:t>Hasil evaluasi dan rekomendasi terdokumentasi untuk perbaikan di masa depan.</w:t>
+              <w:t xml:space="preserve">Hasil reviu </w:t>
+            </w:r>
+            <w:r>
+              <w:rPr>
+                <w:rFonts w:ascii="Arial" w:hAnsi="Arial" w:cs="Arial"/>
+                <w:sz w:val="24"/>
+                <w:szCs w:val="24"/>
+              </w:rPr>
+              <w:t xml:space="preserve">berperan </w:t>
+            </w:r>
+            <w:r>
+              <w:rPr>
+                <w:rFonts w:ascii="Arial" w:hAnsi="Arial" w:cs="Arial"/>
+                <w:sz w:val="24"/>
+                <w:szCs w:val="24"/>
+              </w:rPr>
+              <w:t>sebagai referensi untuk perbaikan proses di masa depan.</w:t>
             </w:r>
           </w:p>
         </w:tc>
@@ -2697,15 +2808,7 @@
                 <w:sz w:val="24"/>
                 <w:szCs w:val="24"/>
               </w:rPr>
-              <w:t>Pelaksanaan tahapan kegiatan ini diwujudkan melalui proses evaluasi terhadap hasil simulasi yang telah dilaksanakan, dilanjutkan dengan penyusunan rekomendasi perbaikan. Kegiatan ini merefleksikan</w:t>
-            </w:r>
-            <w:r>
-              <w:rPr>
-                <w:rFonts w:ascii="Arial" w:hAnsi="Arial" w:cs="Arial"/>
-                <w:sz w:val="24"/>
-                <w:szCs w:val="24"/>
-              </w:rPr>
-              <w:t xml:space="preserve"> nilai </w:t>
+              <w:t>Pelaksanaan tahapan kegiatan dilakukan dengan evaluasi terhadap seluruh tahapan dan hasil simulasi yang telah dilaksanakan. Kegiatan ini merefleksikan nilai </w:t>
             </w:r>
             <w:r>
               <w:rPr>
@@ -2723,7 +2826,23 @@
                 <w:sz w:val="24"/>
                 <w:szCs w:val="24"/>
               </w:rPr>
-              <w:t> melalui penilaian objektif dan transparan terhadap capaian simulasi, nilai </w:t>
+              <w:t xml:space="preserve"> melalui penilaian transparan yang memastikan setiap proses </w:t>
+            </w:r>
+            <w:r>
+              <w:rPr>
+                <w:rFonts w:ascii="Arial" w:hAnsi="Arial" w:cs="Arial"/>
+                <w:sz w:val="24"/>
+                <w:szCs w:val="24"/>
+              </w:rPr>
+              <w:t>berjalan sesuai dengan rancangan</w:t>
+            </w:r>
+            <w:r>
+              <w:rPr>
+                <w:rFonts w:ascii="Arial" w:hAnsi="Arial" w:cs="Arial"/>
+                <w:sz w:val="24"/>
+                <w:szCs w:val="24"/>
+              </w:rPr>
+              <w:t>, nilai </w:t>
             </w:r>
             <w:r>
               <w:rPr>
@@ -2741,7 +2860,23 @@
                 <w:sz w:val="24"/>
                 <w:szCs w:val="24"/>
               </w:rPr>
-              <w:t> melalui kemampuan merumuskan rekomendasi yang relevan dan tepat sasaran, serta nilai </w:t>
+              <w:t xml:space="preserve"> melalui kemampuan </w:t>
+            </w:r>
+            <w:r>
+              <w:rPr>
+                <w:rFonts w:ascii="Arial" w:hAnsi="Arial" w:cs="Arial"/>
+                <w:sz w:val="24"/>
+                <w:szCs w:val="24"/>
+              </w:rPr>
+              <w:t>dalam melakukan reviu</w:t>
+            </w:r>
+            <w:r>
+              <w:rPr>
+                <w:rFonts w:ascii="Arial" w:hAnsi="Arial" w:cs="Arial"/>
+                <w:sz w:val="24"/>
+                <w:szCs w:val="24"/>
+              </w:rPr>
+              <w:t>, serta nilai </w:t>
             </w:r>
             <w:r>
               <w:rPr>
@@ -2759,23 +2894,7 @@
                 <w:sz w:val="24"/>
                 <w:szCs w:val="24"/>
               </w:rPr>
-              <w:t xml:space="preserve"> melalui </w:t>
-            </w:r>
-            <w:r>
-              <w:rPr>
-                <w:rFonts w:ascii="Arial" w:hAnsi="Arial" w:cs="Arial"/>
-                <w:sz w:val="24"/>
-                <w:szCs w:val="24"/>
-              </w:rPr>
-              <w:t>penyesuaian</w:t>
-            </w:r>
-            <w:r>
-              <w:rPr>
-                <w:rFonts w:ascii="Arial" w:hAnsi="Arial" w:cs="Arial"/>
-                <w:sz w:val="24"/>
-                <w:szCs w:val="24"/>
-              </w:rPr>
-              <w:t xml:space="preserve"> rekomendasi berdasarkan temuan di lapangan. Dalam perspektif </w:t>
+              <w:t> melalui identifikasi untuk menyesuaikan strategi dengan dinamika lapangan. Dalam perspektif </w:t>
             </w:r>
             <w:r>
               <w:rPr>
@@ -2793,7 +2912,7 @@
                 <w:sz w:val="24"/>
                 <w:szCs w:val="24"/>
               </w:rPr>
-              <w:t>, rekomendasi perbaikan yang dihasilkan menjadi dasar bagi peningkatan, sementara dari sudut pandang </w:t>
+              <w:t>, hasil reviu menjadi dasar penyempurnaan prosedur, sementara dari sudut pandang </w:t>
             </w:r>
             <w:r>
               <w:rPr>
@@ -2811,39 +2930,7 @@
                 <w:sz w:val="24"/>
                 <w:szCs w:val="24"/>
               </w:rPr>
-              <w:t xml:space="preserve">, seluruh hasil evaluasi dan rekomendasi terdokumentasi sebagai basis pengetahuan untuk </w:t>
-            </w:r>
-            <w:r>
-              <w:rPr>
-                <w:rFonts w:ascii="Arial" w:hAnsi="Arial" w:cs="Arial"/>
-                <w:sz w:val="24"/>
-                <w:szCs w:val="24"/>
-              </w:rPr>
-              <w:t xml:space="preserve">perbaikan </w:t>
-            </w:r>
-            <w:r>
-              <w:rPr>
-                <w:rFonts w:ascii="Arial" w:hAnsi="Arial" w:cs="Arial"/>
-                <w:sz w:val="24"/>
-                <w:szCs w:val="24"/>
-              </w:rPr>
-              <w:t xml:space="preserve">di masa </w:t>
-            </w:r>
-            <w:r>
-              <w:rPr>
-                <w:rFonts w:ascii="Arial" w:hAnsi="Arial" w:cs="Arial"/>
-                <w:sz w:val="24"/>
-                <w:szCs w:val="24"/>
-              </w:rPr>
-              <w:t>yang akan datang</w:t>
-            </w:r>
-            <w:r>
-              <w:rPr>
-                <w:rFonts w:ascii="Arial" w:hAnsi="Arial" w:cs="Arial"/>
-                <w:sz w:val="24"/>
-                <w:szCs w:val="24"/>
-              </w:rPr>
-              <w:t>.</w:t>
+              <w:t>, reviu yang terdokumentasi berperan sebagai referensi untuk perbaikan proses di masa depan.</w:t>
             </w:r>
           </w:p>
         </w:tc>
@@ -2863,50 +2950,60 @@
             <w:r>
               <w:rPr>
                 <w:rFonts w:ascii="Arial" w:hAnsi="Arial" w:cs="Arial"/>
-                <w:sz w:val="24"/>
-                <w:szCs w:val="24"/>
-              </w:rPr>
-              <w:t xml:space="preserve">Output yang dihasilkan dari tahapan kegiatan ini adalah </w:t>
-            </w:r>
-            <w:r>
-              <w:rPr>
-                <w:rFonts w:ascii="Arial" w:hAnsi="Arial" w:cs="Arial"/>
-                <w:sz w:val="24"/>
-                <w:szCs w:val="24"/>
-              </w:rPr>
-              <w:t>catatan</w:t>
-            </w:r>
-            <w:r>
-              <w:rPr>
-                <w:rFonts w:ascii="Arial" w:hAnsi="Arial" w:cs="Arial"/>
-                <w:sz w:val="24"/>
-                <w:szCs w:val="24"/>
-              </w:rPr>
-              <w:t xml:space="preserve"> evaluasi beserta rekomendasi perbaikan. </w:t>
-            </w:r>
-            <w:r>
-              <w:rPr>
-                <w:rFonts w:ascii="Arial" w:hAnsi="Arial" w:cs="Arial"/>
-                <w:sz w:val="24"/>
-                <w:szCs w:val="24"/>
-              </w:rPr>
-              <w:t xml:space="preserve">Ini </w:t>
-            </w:r>
-            <w:r>
-              <w:rPr>
-                <w:rFonts w:ascii="Arial" w:hAnsi="Arial" w:cs="Arial"/>
-                <w:sz w:val="24"/>
-                <w:szCs w:val="24"/>
-              </w:rPr>
-              <w:t>merefleksikan penerapan</w:t>
-            </w:r>
-            <w:r>
-              <w:rPr>
-                <w:rFonts w:ascii="Arial" w:hAnsi="Arial" w:cs="Arial"/>
-                <w:sz w:val="24"/>
-                <w:szCs w:val="24"/>
-              </w:rPr>
-              <w:t xml:space="preserve"> nilai </w:t>
+                <w:b/>
+                <w:bCs/>
+                <w:sz w:val="24"/>
+                <w:szCs w:val="24"/>
+              </w:rPr>
+              <w:t xml:space="preserve">Output yang dihasilkan dari tahapan kegiatan ini adalah sebuah </w:t>
+            </w:r>
+            <w:r>
+              <w:rPr>
+                <w:rFonts w:ascii="Arial" w:hAnsi="Arial" w:cs="Arial"/>
+                <w:b/>
+                <w:bCs/>
+                <w:sz w:val="24"/>
+                <w:szCs w:val="24"/>
+              </w:rPr>
+              <w:t>catatan berisi</w:t>
+            </w:r>
+            <w:r>
+              <w:rPr>
+                <w:rFonts w:ascii="Arial" w:hAnsi="Arial" w:cs="Arial"/>
+                <w:b/>
+                <w:bCs/>
+                <w:sz w:val="24"/>
+                <w:szCs w:val="24"/>
+              </w:rPr>
+              <w:t xml:space="preserve"> reviu </w:t>
+            </w:r>
+            <w:r>
+              <w:rPr>
+                <w:rFonts w:ascii="Arial" w:hAnsi="Arial" w:cs="Arial"/>
+                <w:b/>
+                <w:bCs/>
+                <w:sz w:val="24"/>
+                <w:szCs w:val="24"/>
+              </w:rPr>
+              <w:t xml:space="preserve">terhadap </w:t>
+            </w:r>
+            <w:r>
+              <w:rPr>
+                <w:rFonts w:ascii="Arial" w:hAnsi="Arial" w:cs="Arial"/>
+                <w:b/>
+                <w:bCs/>
+                <w:sz w:val="24"/>
+                <w:szCs w:val="24"/>
+              </w:rPr>
+              <w:t>pelaksanaan simulasi.</w:t>
+            </w:r>
+            <w:r>
+              <w:rPr>
+                <w:rFonts w:ascii="Arial" w:hAnsi="Arial" w:cs="Arial"/>
+                <w:sz w:val="24"/>
+                <w:szCs w:val="24"/>
+              </w:rPr>
+              <w:t> Laporan ini merefleksikan nilai </w:t>
             </w:r>
             <w:r>
               <w:rPr>
@@ -2924,7 +3021,7 @@
                 <w:sz w:val="24"/>
                 <w:szCs w:val="24"/>
               </w:rPr>
-              <w:t> melalui temuan yang objektif dan transparan, nilai </w:t>
+              <w:t> melalui dokumentasi transparan yang memungkinkan pelacakan akuntabilitas setiap tahapan, nilai </w:t>
             </w:r>
             <w:r>
               <w:rPr>
@@ -2942,7 +3039,23 @@
                 <w:sz w:val="24"/>
                 <w:szCs w:val="24"/>
               </w:rPr>
-              <w:t> melalui rekomendasi teknis yang tepat sasaran, serta nilai </w:t>
+              <w:t xml:space="preserve"> melalui analisis yang menunjukkan penguasaan </w:t>
+            </w:r>
+            <w:r>
+              <w:rPr>
+                <w:rFonts w:ascii="Arial" w:hAnsi="Arial" w:cs="Arial"/>
+                <w:sz w:val="24"/>
+                <w:szCs w:val="24"/>
+              </w:rPr>
+              <w:t>rancangan</w:t>
+            </w:r>
+            <w:r>
+              <w:rPr>
+                <w:rFonts w:ascii="Arial" w:hAnsi="Arial" w:cs="Arial"/>
+                <w:sz w:val="24"/>
+                <w:szCs w:val="24"/>
+              </w:rPr>
+              <w:t>, dan nilai </w:t>
             </w:r>
             <w:r>
               <w:rPr>
@@ -2960,7 +3073,7 @@
                 <w:sz w:val="24"/>
                 <w:szCs w:val="24"/>
               </w:rPr>
-              <w:t> melalui usulan penyesuaian yang responsif terhadap dinamika lapangan. Dalam kerangka </w:t>
+              <w:t> melalui rekomendasi penyesuaian strategi berdasarkan temuan lapangan. Dalam kerangka </w:t>
             </w:r>
             <w:r>
               <w:rPr>
@@ -2978,7 +3091,7 @@
                 <w:sz w:val="24"/>
                 <w:szCs w:val="24"/>
               </w:rPr>
-              <w:t>, ini berfungsi sebagai dasar peningkatan kualitas dan pengambilan keputusan, sementara dari perspektif </w:t>
+              <w:t>, dokumen ini menjadi dasar peningkatan prosedur, sementara dari perspektif </w:t>
             </w:r>
             <w:r>
               <w:rPr>
@@ -2996,23 +3109,7 @@
                 <w:sz w:val="24"/>
                 <w:szCs w:val="24"/>
               </w:rPr>
-              <w:t>, ini menjadi aset pengetahuan</w:t>
-            </w:r>
-            <w:r>
-              <w:rPr>
-                <w:rFonts w:ascii="Arial" w:hAnsi="Arial" w:cs="Arial"/>
-                <w:sz w:val="24"/>
-                <w:szCs w:val="24"/>
-              </w:rPr>
-              <w:t xml:space="preserve"> untuk perbaikan di masa yang akan datang</w:t>
-            </w:r>
-            <w:r>
-              <w:rPr>
-                <w:rFonts w:ascii="Arial" w:hAnsi="Arial" w:cs="Arial"/>
-                <w:sz w:val="24"/>
-                <w:szCs w:val="24"/>
-              </w:rPr>
-              <w:t>.</w:t>
+              <w:t>, laporan reviu yang berfungsi sebagai referensi untuk optimasi sistem dan peningkatan kualitas proses di masa depan.</w:t>
             </w:r>
           </w:p>
         </w:tc>
@@ -3151,13 +3248,29 @@
               <w:jc w:val="center"/>
               <w:rPr>
                 <w:rFonts w:ascii="Arial" w:hAnsi="Arial" w:cs="Arial"/>
-                <w:b/>
-                <w:bCs/>
-                <w:sz w:val="24"/>
-                <w:szCs w:val="24"/>
-                <w:lang w:val="sv-SE"/>
-              </w:rPr>
-            </w:pPr>
+                <w:sz w:val="24"/>
+                <w:szCs w:val="24"/>
+                <w:lang w:val="en-ID"/>
+              </w:rPr>
+            </w:pPr>
+            <w:r>
+              <w:rPr>
+                <w:rFonts w:ascii="Arial" w:hAnsi="Arial" w:cs="Arial"/>
+                <w:sz w:val="24"/>
+                <w:szCs w:val="24"/>
+                <w:lang w:val="en-ID"/>
+              </w:rPr>
+              <w:t>foto lagi cek to do</w:t>
+            </w:r>
+            <w:r>
+              <w:rPr>
+                <w:rFonts w:ascii="Arial" w:hAnsi="Arial" w:cs="Arial"/>
+                <w:sz w:val="24"/>
+                <w:szCs w:val="24"/>
+                <w:lang w:val="en-ID"/>
+              </w:rPr>
+              <w:t xml:space="preserve"> list + flowchart</w:t>
+            </w:r>
           </w:p>
         </w:tc>
       </w:tr>
@@ -3177,7 +3290,7 @@
                 <w:bCs/>
                 <w:sz w:val="24"/>
                 <w:szCs w:val="24"/>
-                <w:lang w:val="sv-SE"/>
+                <w:lang w:val="en-ID"/>
               </w:rPr>
             </w:pPr>
           </w:p>
@@ -3193,13 +3306,20 @@
               <w:jc w:val="center"/>
               <w:rPr>
                 <w:rFonts w:ascii="Arial" w:hAnsi="Arial" w:cs="Arial"/>
-                <w:b/>
-                <w:bCs/>
-                <w:sz w:val="24"/>
-                <w:szCs w:val="24"/>
-                <w:lang w:val="sv-SE"/>
-              </w:rPr>
-            </w:pPr>
+                <w:sz w:val="24"/>
+                <w:szCs w:val="24"/>
+                <w:lang w:val="en-ID"/>
+              </w:rPr>
+            </w:pPr>
+            <w:r>
+              <w:rPr>
+                <w:rFonts w:ascii="Arial" w:hAnsi="Arial" w:cs="Arial"/>
+                <w:sz w:val="24"/>
+                <w:szCs w:val="24"/>
+                <w:lang w:val="en-ID"/>
+              </w:rPr>
+              <w:t>Foto checklist to do list</w:t>
+            </w:r>
           </w:p>
         </w:tc>
       </w:tr>
@@ -3219,7 +3339,7 @@
                 <w:bCs/>
                 <w:sz w:val="24"/>
                 <w:szCs w:val="24"/>
-                <w:lang w:val="sv-SE"/>
+                <w:lang w:val="en-ID"/>
               </w:rPr>
             </w:pPr>
           </w:p>
@@ -3235,13 +3355,20 @@
               <w:jc w:val="center"/>
               <w:rPr>
                 <w:rFonts w:ascii="Arial" w:hAnsi="Arial" w:cs="Arial"/>
-                <w:b/>
-                <w:bCs/>
-                <w:sz w:val="24"/>
-                <w:szCs w:val="24"/>
-                <w:lang w:val="sv-SE"/>
-              </w:rPr>
-            </w:pPr>
+                <w:sz w:val="24"/>
+                <w:szCs w:val="24"/>
+                <w:lang w:val="en-ID"/>
+              </w:rPr>
+            </w:pPr>
+            <w:r>
+              <w:rPr>
+                <w:rFonts w:ascii="Arial" w:hAnsi="Arial" w:cs="Arial"/>
+                <w:sz w:val="24"/>
+                <w:szCs w:val="24"/>
+                <w:lang w:val="en-ID"/>
+              </w:rPr>
+              <w:t>Foto lagi checked print to do list</w:t>
+            </w:r>
           </w:p>
         </w:tc>
       </w:tr>
@@ -4476,6 +4603,7 @@
   <w:style w:type="character" w:default="1" w:styleId="DefaultParagraphFont">
     <w:name w:val="Default Paragraph Font"/>
     <w:uiPriority w:val="1"/>
+    <w:semiHidden/>
     <w:unhideWhenUsed/>
   </w:style>
   <w:style w:type="table" w:default="1" w:styleId="TableNormal">

</xml_diff>